<commit_message>
Atualização nome do Hygor no manual
</commit_message>
<xml_diff>
--- a/Arquivos Texto/Manual de Instalação.docx
+++ b/Arquivos Texto/Manual de Instalação.docx
@@ -773,7 +773,6 @@
               </mc:Fallback>
             </mc:AlternateContent>
           </w:r>
-          <w:bookmarkStart w:id="0" w:name="_GoBack"/>
           <w:r>
             <w:rPr>
               <w:noProof/>
@@ -843,7 +842,6 @@
               </wp:anchor>
             </w:drawing>
           </w:r>
-          <w:bookmarkEnd w:id="0"/>
         </w:p>
         <w:p>
           <w:pPr>
@@ -982,6 +980,7 @@
                                     <w:szCs w:val="36"/>
                                   </w:rPr>
                                 </w:pPr>
+                                <w:proofErr w:type="spellStart"/>
                                 <w:r>
                                   <w:rPr>
                                     <w:rFonts w:ascii="Arial" w:hAnsi="Arial" w:cs="Arial"/>
@@ -990,8 +989,43 @@
                                     <w:sz w:val="28"/>
                                     <w:szCs w:val="36"/>
                                   </w:rPr>
-                                  <w:t>Hygor Fellipe</w:t>
+                                  <w:t>Hygor</w:t>
                                 </w:r>
+                                <w:proofErr w:type="spellEnd"/>
+                                <w:r>
+                                  <w:rPr>
+                                    <w:rFonts w:ascii="Arial" w:hAnsi="Arial" w:cs="Arial"/>
+                                    <w:b/>
+                                    <w:color w:val="002060"/>
+                                    <w:sz w:val="28"/>
+                                    <w:szCs w:val="36"/>
+                                  </w:rPr>
+                                  <w:t xml:space="preserve"> </w:t>
+                                </w:r>
+                                <w:proofErr w:type="spellStart"/>
+                                <w:r>
+                                  <w:rPr>
+                                    <w:rFonts w:ascii="Arial" w:hAnsi="Arial" w:cs="Arial"/>
+                                    <w:b/>
+                                    <w:color w:val="002060"/>
+                                    <w:sz w:val="28"/>
+                                    <w:szCs w:val="36"/>
+                                  </w:rPr>
+                                  <w:t>Fellipe</w:t>
+                                </w:r>
+                                <w:proofErr w:type="spellEnd"/>
+                                <w:r>
+                                  <w:rPr>
+                                    <w:rFonts w:ascii="Arial" w:hAnsi="Arial" w:cs="Arial"/>
+                                    <w:b/>
+                                    <w:color w:val="002060"/>
+                                    <w:sz w:val="28"/>
+                                    <w:szCs w:val="36"/>
+                                  </w:rPr>
+                                  <w:t xml:space="preserve"> Moreira</w:t>
+                                </w:r>
+                                <w:bookmarkStart w:id="0" w:name="_GoBack"/>
+                                <w:bookmarkEnd w:id="0"/>
                               </w:p>
                               <w:p>
                                 <w:pPr>
@@ -1196,6 +1230,7 @@
                               <w:szCs w:val="36"/>
                             </w:rPr>
                           </w:pPr>
+                          <w:proofErr w:type="spellStart"/>
                           <w:r>
                             <w:rPr>
                               <w:rFonts w:ascii="Arial" w:hAnsi="Arial" w:cs="Arial"/>
@@ -1204,8 +1239,43 @@
                               <w:sz w:val="28"/>
                               <w:szCs w:val="36"/>
                             </w:rPr>
-                            <w:t>Hygor Fellipe</w:t>
+                            <w:t>Hygor</w:t>
                           </w:r>
+                          <w:proofErr w:type="spellEnd"/>
+                          <w:r>
+                            <w:rPr>
+                              <w:rFonts w:ascii="Arial" w:hAnsi="Arial" w:cs="Arial"/>
+                              <w:b/>
+                              <w:color w:val="002060"/>
+                              <w:sz w:val="28"/>
+                              <w:szCs w:val="36"/>
+                            </w:rPr>
+                            <w:t xml:space="preserve"> </w:t>
+                          </w:r>
+                          <w:proofErr w:type="spellStart"/>
+                          <w:r>
+                            <w:rPr>
+                              <w:rFonts w:ascii="Arial" w:hAnsi="Arial" w:cs="Arial"/>
+                              <w:b/>
+                              <w:color w:val="002060"/>
+                              <w:sz w:val="28"/>
+                              <w:szCs w:val="36"/>
+                            </w:rPr>
+                            <w:t>Fellipe</w:t>
+                          </w:r>
+                          <w:proofErr w:type="spellEnd"/>
+                          <w:r>
+                            <w:rPr>
+                              <w:rFonts w:ascii="Arial" w:hAnsi="Arial" w:cs="Arial"/>
+                              <w:b/>
+                              <w:color w:val="002060"/>
+                              <w:sz w:val="28"/>
+                              <w:szCs w:val="36"/>
+                            </w:rPr>
+                            <w:t xml:space="preserve"> Moreira</w:t>
+                          </w:r>
+                          <w:bookmarkStart w:id="1" w:name="_GoBack"/>
+                          <w:bookmarkEnd w:id="1"/>
                         </w:p>
                         <w:p>
                           <w:pPr>
@@ -1458,7 +1528,7 @@
               </mc:Choice>
               <mc:Fallback>
                 <w:pict>
-                  <v:rect w14:anchorId="06090D13" id="Retângulo 6" o:spid="_x0000_s1030" style="position:absolute;margin-left:190.95pt;margin-top:736.9pt;width:212.9pt;height:53.85pt;z-index:251665920;visibility:visible;mso-wrap-style:square;mso-width-percent:0;mso-height-percent:0;mso-wrap-distance-left:12pt;mso-wrap-distance-top:12pt;mso-wrap-distance-right:12pt;mso-wrap-distance-bottom:12pt;mso-position-horizontal:absolute;mso-position-horizontal-relative:page;mso-position-vertical:absolute;mso-position-vertical-relative:page;mso-width-percent:0;mso-height-percent:0;mso-width-relative:page;mso-height-relative:page;v-text-anchor:top" o:gfxdata="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" filled="f" stroked="f" strokeweight="1pt">
+                  <v:rect w14:anchorId="06090D13" id="Retângulo 6" o:spid="_x0000_s1031" style="position:absolute;margin-left:190.95pt;margin-top:736.9pt;width:212.9pt;height:53.85pt;z-index:251665920;visibility:visible;mso-wrap-style:square;mso-width-percent:0;mso-height-percent:0;mso-wrap-distance-left:12pt;mso-wrap-distance-top:12pt;mso-wrap-distance-right:12pt;mso-wrap-distance-bottom:12pt;mso-position-horizontal:absolute;mso-position-horizontal-relative:page;mso-position-vertical:absolute;mso-position-vertical-relative:page;mso-width-percent:0;mso-height-percent:0;mso-width-relative:page;mso-height-relative:page;v-text-anchor:top" o:gfxdata="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" filled="f" stroked="f" strokeweight="1pt">
                     <v:path arrowok="t"/>
                     <v:textbox inset="0,0,0,0">
                       <w:txbxContent>
@@ -2608,7 +2678,7 @@
           <w:szCs w:val="24"/>
         </w:rPr>
       </w:pPr>
-      <w:bookmarkStart w:id="1" w:name="_Toc499736045"/>
+      <w:bookmarkStart w:id="2" w:name="_Toc499736045"/>
       <w:r>
         <w:rPr>
           <w:rFonts w:ascii="Arial" w:hAnsi="Arial" w:cs="Arial"/>
@@ -2620,7 +2690,7 @@
         <w:lastRenderedPageBreak/>
         <w:t>Introdução</w:t>
       </w:r>
-      <w:bookmarkEnd w:id="1"/>
+      <w:bookmarkEnd w:id="2"/>
     </w:p>
     <w:p>
       <w:pPr>
@@ -2762,7 +2832,7 @@
           <w:szCs w:val="24"/>
         </w:rPr>
       </w:pPr>
-      <w:bookmarkStart w:id="2" w:name="_Toc499736046"/>
+      <w:bookmarkStart w:id="3" w:name="_Toc499736046"/>
       <w:r>
         <w:rPr>
           <w:rFonts w:ascii="Arial" w:hAnsi="Arial" w:cs="Arial"/>
@@ -2773,7 +2843,7 @@
         </w:rPr>
         <w:t>Instalação das dependências do sistema</w:t>
       </w:r>
-      <w:bookmarkEnd w:id="2"/>
+      <w:bookmarkEnd w:id="3"/>
     </w:p>
     <w:p>
       <w:pPr>
@@ -3728,7 +3798,7 @@
           <w:szCs w:val="24"/>
         </w:rPr>
       </w:pPr>
-      <w:bookmarkStart w:id="3" w:name="_Toc499736047"/>
+      <w:bookmarkStart w:id="4" w:name="_Toc499736047"/>
       <w:r>
         <w:rPr>
           <w:rFonts w:ascii="Arial" w:hAnsi="Arial" w:cs="Arial"/>
@@ -3739,7 +3809,7 @@
         </w:rPr>
         <w:t>Baixar o projeto</w:t>
       </w:r>
-      <w:bookmarkEnd w:id="3"/>
+      <w:bookmarkEnd w:id="4"/>
     </w:p>
     <w:p>
       <w:pPr>
@@ -3875,7 +3945,7 @@
           <w:szCs w:val="24"/>
         </w:rPr>
       </w:pPr>
-      <w:bookmarkStart w:id="4" w:name="_Toc499736048"/>
+      <w:bookmarkStart w:id="5" w:name="_Toc499736048"/>
       <w:r>
         <w:rPr>
           <w:rFonts w:ascii="Arial" w:hAnsi="Arial" w:cs="Arial"/>
@@ -3886,7 +3956,7 @@
         </w:rPr>
         <w:t>Criar Banco de Dados</w:t>
       </w:r>
-      <w:bookmarkEnd w:id="4"/>
+      <w:bookmarkEnd w:id="5"/>
     </w:p>
     <w:p>
       <w:pPr>
@@ -4612,7 +4682,7 @@
           <w:szCs w:val="24"/>
         </w:rPr>
       </w:pPr>
-      <w:bookmarkStart w:id="5" w:name="_Toc499736049"/>
+      <w:bookmarkStart w:id="6" w:name="_Toc499736049"/>
     </w:p>
     <w:tbl>
       <w:tblPr>
@@ -4685,7 +4755,7 @@
         </w:rPr>
         <w:t>Virtualenv</w:t>
       </w:r>
-      <w:bookmarkEnd w:id="5"/>
+      <w:bookmarkEnd w:id="6"/>
       <w:proofErr w:type="spellEnd"/>
     </w:p>
     <w:p>
@@ -6048,7 +6118,7 @@
           <w:szCs w:val="24"/>
         </w:rPr>
       </w:pPr>
-      <w:bookmarkStart w:id="6" w:name="_Toc499736050"/>
+      <w:bookmarkStart w:id="7" w:name="_Toc499736050"/>
       <w:r>
         <w:rPr>
           <w:rFonts w:ascii="Arial" w:hAnsi="Arial" w:cs="Arial"/>
@@ -6059,7 +6129,7 @@
         </w:rPr>
         <w:t>Dependências do Projeto</w:t>
       </w:r>
-      <w:bookmarkEnd w:id="6"/>
+      <w:bookmarkEnd w:id="7"/>
     </w:p>
     <w:p>
       <w:pPr>
@@ -6886,7 +6956,7 @@
           <w:szCs w:val="24"/>
         </w:rPr>
       </w:pPr>
-      <w:bookmarkStart w:id="7" w:name="_Toc499736051"/>
+      <w:bookmarkStart w:id="8" w:name="_Toc499736051"/>
       <w:r>
         <w:rPr>
           <w:rFonts w:ascii="Arial" w:hAnsi="Arial" w:cs="Arial"/>
@@ -6897,7 +6967,7 @@
         </w:rPr>
         <w:t>Acessando o Sistema</w:t>
       </w:r>
-      <w:bookmarkEnd w:id="7"/>
+      <w:bookmarkEnd w:id="8"/>
     </w:p>
     <w:p>
       <w:pPr>
@@ -8979,7 +9049,7 @@
 </file>
 
 <file path=customXml/itemProps1.xml><?xml version="1.0" encoding="utf-8"?>
-<ds:datastoreItem xmlns:ds="http://schemas.openxmlformats.org/officeDocument/2006/customXml" ds:itemID="{FC6C7FD4-569E-4029-A21F-705FF926CDBF}">
+<ds:datastoreItem xmlns:ds="http://schemas.openxmlformats.org/officeDocument/2006/customXml" ds:itemID="{162F1296-418F-4BBD-9592-D5BA5105BFFB}">
   <ds:schemaRefs>
     <ds:schemaRef ds:uri="http://schemas.openxmlformats.org/officeDocument/2006/bibliography"/>
   </ds:schemaRefs>

</xml_diff>